<commit_message>
wss endpoint url is changed and defaultgas is set for avax-cchain
</commit_message>
<xml_diff>
--- a/Guide.0.1.docx
+++ b/Guide.0.1.docx
@@ -11,8 +11,13 @@
         </w:numPr>
       </w:pPr>
       <w:r>
-        <w:t>Deploy Bridge and ERC20Handler Contract on Binance</w:t>
-      </w:r>
+        <w:t xml:space="preserve">Deploy Bridge and ERC20Handler Contract on </w:t>
+      </w:r>
+      <w:proofErr w:type="spellStart"/>
+      <w:r>
+        <w:t>Binance</w:t>
+      </w:r>
+      <w:proofErr w:type="spellEnd"/>
       <w:r>
         <w:t>, Verify and Configure.</w:t>
       </w:r>
@@ -22,7 +27,15 @@
         <w:pStyle w:val="ListParagraph"/>
       </w:pPr>
       <w:r>
-        <w:t>Here, the parameters are currently base on Binance Smart Chain.</w:t>
+        <w:t xml:space="preserve">Here, the parameters are currently base on </w:t>
+      </w:r>
+      <w:proofErr w:type="spellStart"/>
+      <w:r>
+        <w:t>Binance</w:t>
+      </w:r>
+      <w:proofErr w:type="spellEnd"/>
+      <w:r>
+        <w:t xml:space="preserve"> Smart Chain.</w:t>
       </w:r>
     </w:p>
     <w:p>
@@ -128,7 +141,15 @@
         <w:pStyle w:val="ListParagraph"/>
       </w:pPr>
       <w:r>
-        <w:t>Set the parameters like above. INITIALRELAYER: wallet address that will be used for relayer.</w:t>
+        <w:t xml:space="preserve">Set the parameters like above. INITIALRELAYER: wallet address that will be used for </w:t>
+      </w:r>
+      <w:proofErr w:type="spellStart"/>
+      <w:r>
+        <w:t>relayer</w:t>
+      </w:r>
+      <w:proofErr w:type="spellEnd"/>
+      <w:r>
+        <w:t>.</w:t>
       </w:r>
     </w:p>
     <w:p>
@@ -234,20 +255,35 @@
         <w:t>BRIDGEADDRESS: bridge contract address</w:t>
       </w:r>
       <w:r>
-        <w:t xml:space="preserve"> on Binance</w:t>
-      </w:r>
-    </w:p>
-    <w:p>
-      <w:pPr>
-        <w:pStyle w:val="ListParagraph"/>
-        <w:ind w:left="1080"/>
-      </w:pPr>
-      <w:r>
-        <w:t>INITIALRESOURCEIDS: array of resourceids</w:t>
-      </w:r>
-      <w:r>
-        <w:t xml:space="preserve"> on Binance</w:t>
-      </w:r>
+        <w:t xml:space="preserve"> on </w:t>
+      </w:r>
+      <w:proofErr w:type="spellStart"/>
+      <w:r>
+        <w:t>Binance</w:t>
+      </w:r>
+      <w:proofErr w:type="spellEnd"/>
+    </w:p>
+    <w:p>
+      <w:pPr>
+        <w:pStyle w:val="ListParagraph"/>
+        <w:ind w:left="1080"/>
+      </w:pPr>
+      <w:r>
+        <w:t xml:space="preserve">INITIALRESOURCEIDS: array of </w:t>
+      </w:r>
+      <w:proofErr w:type="spellStart"/>
+      <w:r>
+        <w:t>resourceids</w:t>
+      </w:r>
+      <w:proofErr w:type="spellEnd"/>
+      <w:r>
+        <w:t xml:space="preserve"> on </w:t>
+      </w:r>
+      <w:proofErr w:type="spellStart"/>
+      <w:r>
+        <w:t>Binance</w:t>
+      </w:r>
+      <w:proofErr w:type="spellEnd"/>
       <w:r>
         <w:t>, token resource id can be one element of this array.</w:t>
       </w:r>
@@ -261,10 +297,23 @@
         <w:t>INITIALCONTRACTADDRESS: array of contract address</w:t>
       </w:r>
       <w:r>
-        <w:t xml:space="preserve"> on Binance</w:t>
-      </w:r>
-      <w:r>
-        <w:t>, token address can be one element of this array, e.x OPUS token</w:t>
+        <w:t xml:space="preserve"> on </w:t>
+      </w:r>
+      <w:proofErr w:type="spellStart"/>
+      <w:r>
+        <w:t>Binance</w:t>
+      </w:r>
+      <w:proofErr w:type="spellEnd"/>
+      <w:r>
+        <w:t xml:space="preserve">, token address can be one element of this array, </w:t>
+      </w:r>
+      <w:proofErr w:type="spellStart"/>
+      <w:r>
+        <w:t>e.x</w:t>
+      </w:r>
+      <w:proofErr w:type="spellEnd"/>
+      <w:r>
+        <w:t xml:space="preserve"> OPUS token</w:t>
       </w:r>
     </w:p>
     <w:p>
@@ -363,18 +412,33 @@
         <w:pStyle w:val="ListParagraph"/>
         <w:ind w:left="1080"/>
       </w:pPr>
-      <w:r>
-        <w:t>handlerAddress: ERC20Handler Contract address</w:t>
-      </w:r>
-    </w:p>
-    <w:p>
-      <w:pPr>
-        <w:pStyle w:val="ListParagraph"/>
-        <w:ind w:left="1080"/>
-      </w:pPr>
-      <w:r>
-        <w:t>resourceID: OPUS token resourceID</w:t>
-      </w:r>
+      <w:proofErr w:type="spellStart"/>
+      <w:r>
+        <w:t>handlerAddress</w:t>
+      </w:r>
+      <w:proofErr w:type="spellEnd"/>
+      <w:r>
+        <w:t>: ERC20Handler Contract address</w:t>
+      </w:r>
+    </w:p>
+    <w:p>
+      <w:pPr>
+        <w:pStyle w:val="ListParagraph"/>
+        <w:ind w:left="1080"/>
+      </w:pPr>
+      <w:proofErr w:type="spellStart"/>
+      <w:r>
+        <w:t>resourceID</w:t>
+      </w:r>
+      <w:proofErr w:type="spellEnd"/>
+      <w:r>
+        <w:t xml:space="preserve">: OPUS token </w:t>
+      </w:r>
+      <w:proofErr w:type="spellStart"/>
+      <w:r>
+        <w:t>resourceID</w:t>
+      </w:r>
+      <w:proofErr w:type="spellEnd"/>
       <w:r>
         <w:t xml:space="preserve"> (IT WILL BE SAME ON ALL CHAIN)</w:t>
       </w:r>
@@ -437,8 +501,13 @@
         <w:pStyle w:val="ListParagraph"/>
         <w:ind w:left="1080"/>
       </w:pPr>
-      <w:r>
-        <w:t>tokenAddress: OPUS token address</w:t>
+      <w:proofErr w:type="spellStart"/>
+      <w:r>
+        <w:t>tokenAddress</w:t>
+      </w:r>
+      <w:proofErr w:type="spellEnd"/>
+      <w:r>
+        <w:t>: OPUS token address</w:t>
       </w:r>
     </w:p>
     <w:p>
@@ -548,7 +617,15 @@
         <w:pStyle w:val="ListParagraph"/>
       </w:pPr>
       <w:r>
-        <w:t>Here, the parameters are currently base on Binance Smart Chain.</w:t>
+        <w:t xml:space="preserve">Here, the parameters are currently base on </w:t>
+      </w:r>
+      <w:proofErr w:type="spellStart"/>
+      <w:r>
+        <w:t>Binance</w:t>
+      </w:r>
+      <w:proofErr w:type="spellEnd"/>
+      <w:r>
+        <w:t xml:space="preserve"> Smart Chain.</w:t>
       </w:r>
     </w:p>
     <w:p>
@@ -655,7 +732,15 @@
         <w:pStyle w:val="ListParagraph"/>
       </w:pPr>
       <w:r>
-        <w:t>Set the parameters like above. INITIALRELAYER: wallet address that will be used for relayer.</w:t>
+        <w:t xml:space="preserve">Set the parameters like above. INITIALRELAYER: wallet address that will be used for </w:t>
+      </w:r>
+      <w:proofErr w:type="spellStart"/>
+      <w:r>
+        <w:t>relayer</w:t>
+      </w:r>
+      <w:proofErr w:type="spellEnd"/>
+      <w:r>
+        <w:t>.</w:t>
       </w:r>
     </w:p>
     <w:p>
@@ -766,16 +851,32 @@
         <w:ind w:left="1080"/>
       </w:pPr>
       <w:r>
-        <w:t>INITIALRESOURCEIDS: array of resourceids on Avalanche, token resource id can be one element of this array.</w:t>
-      </w:r>
-    </w:p>
-    <w:p>
-      <w:pPr>
-        <w:pStyle w:val="ListParagraph"/>
-        <w:ind w:left="1080"/>
-      </w:pPr>
-      <w:r>
-        <w:t>INITIALCONTRACTADDRESS: array of contract address on Avalanche, token address can be one element of this array, e.x OPUS token</w:t>
+        <w:t xml:space="preserve">INITIALRESOURCEIDS: array of </w:t>
+      </w:r>
+      <w:proofErr w:type="spellStart"/>
+      <w:r>
+        <w:t>resourceids</w:t>
+      </w:r>
+      <w:proofErr w:type="spellEnd"/>
+      <w:r>
+        <w:t xml:space="preserve"> on Avalanche, token resource id can be one element of this array.</w:t>
+      </w:r>
+    </w:p>
+    <w:p>
+      <w:pPr>
+        <w:pStyle w:val="ListParagraph"/>
+        <w:ind w:left="1080"/>
+      </w:pPr>
+      <w:r>
+        <w:t xml:space="preserve">INITIALCONTRACTADDRESS: array of contract address on Avalanche, token address can be one element of this array, </w:t>
+      </w:r>
+      <w:proofErr w:type="spellStart"/>
+      <w:r>
+        <w:t>e.x</w:t>
+      </w:r>
+      <w:proofErr w:type="spellEnd"/>
+      <w:r>
+        <w:t xml:space="preserve"> OPUS token</w:t>
       </w:r>
     </w:p>
     <w:p>
@@ -881,18 +982,33 @@
         <w:pStyle w:val="ListParagraph"/>
         <w:ind w:left="1080"/>
       </w:pPr>
-      <w:r>
-        <w:t>handlerAddress: ERC20Handler Contract address on Avalanche</w:t>
-      </w:r>
-    </w:p>
-    <w:p>
-      <w:pPr>
-        <w:pStyle w:val="ListParagraph"/>
-        <w:ind w:left="1080"/>
-      </w:pPr>
-      <w:r>
-        <w:t>resourceID: OPUS token resourceID</w:t>
-      </w:r>
+      <w:proofErr w:type="spellStart"/>
+      <w:r>
+        <w:t>handlerAddress</w:t>
+      </w:r>
+      <w:proofErr w:type="spellEnd"/>
+      <w:r>
+        <w:t>: ERC20Handler Contract address on Avalanche</w:t>
+      </w:r>
+    </w:p>
+    <w:p>
+      <w:pPr>
+        <w:pStyle w:val="ListParagraph"/>
+        <w:ind w:left="1080"/>
+      </w:pPr>
+      <w:proofErr w:type="spellStart"/>
+      <w:r>
+        <w:t>resourceID</w:t>
+      </w:r>
+      <w:proofErr w:type="spellEnd"/>
+      <w:r>
+        <w:t xml:space="preserve">: OPUS token </w:t>
+      </w:r>
+      <w:proofErr w:type="spellStart"/>
+      <w:r>
+        <w:t>resourceID</w:t>
+      </w:r>
+      <w:proofErr w:type="spellEnd"/>
     </w:p>
     <w:p>
       <w:pPr>
@@ -948,8 +1064,13 @@
         <w:pStyle w:val="ListParagraph"/>
         <w:ind w:left="1080"/>
       </w:pPr>
-      <w:r>
-        <w:t>tokenAddress: OPUS token address on Avalanche</w:t>
+      <w:proofErr w:type="spellStart"/>
+      <w:r>
+        <w:t>tokenAddress</w:t>
+      </w:r>
+      <w:proofErr w:type="spellEnd"/>
+      <w:r>
+        <w:t>: OPUS token address on Avalanche</w:t>
       </w:r>
     </w:p>
     <w:p>
@@ -1046,7 +1167,15 @@
         </w:numPr>
       </w:pPr>
       <w:r>
-        <w:t>Create Relayer and Run it.</w:t>
+        <w:t xml:space="preserve">Create </w:t>
+      </w:r>
+      <w:proofErr w:type="spellStart"/>
+      <w:r>
+        <w:t>Relayer</w:t>
+      </w:r>
+      <w:proofErr w:type="spellEnd"/>
+      <w:r>
+        <w:t xml:space="preserve"> and Run it.</w:t>
       </w:r>
     </w:p>
     <w:p>
@@ -1107,14 +1236,9 @@
         <w:pStyle w:val="ListParagraph"/>
         <w:ind w:left="1080"/>
       </w:pPr>
-      <w:proofErr w:type="gramStart"/>
       <w:r>
         <w:lastRenderedPageBreak/>
-        <w:t>#!/</w:t>
-      </w:r>
-      <w:proofErr w:type="gramEnd"/>
-      <w:r>
-        <w:t>bin/sh</w:t>
+        <w:t>#!/bin/sh</w:t>
       </w:r>
     </w:p>
     <w:p>
@@ -1125,11 +1249,11 @@
       <w:r>
         <w:t xml:space="preserve">rm </w:t>
       </w:r>
-      <w:proofErr w:type="gramStart"/>
+      <w:proofErr w:type="spellStart"/>
       <w:r>
         <w:t>config.json</w:t>
       </w:r>
-      <w:proofErr w:type="gramEnd"/>
+      <w:proofErr w:type="spellEnd"/>
     </w:p>
     <w:p>
       <w:pPr>
@@ -1140,14 +1264,36 @@
         <w:t>RELAY</w:t>
       </w:r>
       <w:r>
-        <w:t>_ADDR="</w:t>
-      </w:r>
-      <w:r>
-        <w:t>&lt;</w:t>
-      </w:r>
-      <w:r>
-        <w:t>Relayer wallet address</w:t>
-      </w:r>
+        <w:t>_ADDR="&lt;</w:t>
+      </w:r>
+      <w:proofErr w:type="spellStart"/>
+      <w:r>
+        <w:t>Relayer</w:t>
+      </w:r>
+      <w:proofErr w:type="spellEnd"/>
+      <w:r>
+        <w:t xml:space="preserve"> wallet address</w:t>
+      </w:r>
+      <w:r>
+        <w:t>&gt;"</w:t>
+      </w:r>
+    </w:p>
+    <w:p>
+      <w:pPr>
+        <w:pStyle w:val="ListParagraph"/>
+        <w:ind w:left="1080"/>
+      </w:pPr>
+      <w:r>
+        <w:t>SRC_BRIDGE="</w:t>
+      </w:r>
+      <w:r>
+        <w:t xml:space="preserve">&lt;Bridge Contract Address on </w:t>
+      </w:r>
+      <w:proofErr w:type="spellStart"/>
+      <w:r>
+        <w:t>Binance</w:t>
+      </w:r>
+      <w:proofErr w:type="spellEnd"/>
       <w:r>
         <w:t>&gt;</w:t>
       </w:r>
@@ -1161,10 +1307,18 @@
         <w:ind w:left="1080"/>
       </w:pPr>
       <w:r>
-        <w:t>SRC_BRIDGE="</w:t>
-      </w:r>
-      <w:r>
-        <w:t>&lt;Bridge Contract Address on Binance&gt;</w:t>
+        <w:t>SRC_HANDLER="</w:t>
+      </w:r>
+      <w:r>
+        <w:t xml:space="preserve">&lt;ERC20Handler Contract Address on </w:t>
+      </w:r>
+      <w:proofErr w:type="spellStart"/>
+      <w:r>
+        <w:t>Binance</w:t>
+      </w:r>
+      <w:proofErr w:type="spellEnd"/>
+      <w:r>
+        <w:t>&gt;</w:t>
       </w:r>
       <w:r>
         <w:t>"</w:t>
@@ -1176,10 +1330,10 @@
         <w:ind w:left="1080"/>
       </w:pPr>
       <w:r>
-        <w:t>SRC_HANDLER="</w:t>
-      </w:r>
-      <w:r>
-        <w:t>&lt;ERC20Handler Contract Address on Binance&gt;</w:t>
+        <w:t>DST_BRIDGE="</w:t>
+      </w:r>
+      <w:r>
+        <w:t>&lt;Bridge Contract Address on Avalanche c-chain&gt;</w:t>
       </w:r>
       <w:r>
         <w:t>"</w:t>
@@ -1191,16 +1345,10 @@
         <w:ind w:left="1080"/>
       </w:pPr>
       <w:r>
-        <w:t>DST_BRIDGE="</w:t>
-      </w:r>
-      <w:r>
-        <w:t xml:space="preserve">&lt;Bridge Contract Address on </w:t>
-      </w:r>
-      <w:r>
-        <w:t>Avalanche c-chain</w:t>
-      </w:r>
-      <w:r>
-        <w:t>&gt;</w:t>
+        <w:t>DST_HANDLER="</w:t>
+      </w:r>
+      <w:r>
+        <w:t>&lt;ERC20Handler Contract Address on Avalanche c-chain&gt;</w:t>
       </w:r>
       <w:r>
         <w:t>"</w:t>
@@ -1212,27 +1360,6 @@
         <w:ind w:left="1080"/>
       </w:pPr>
       <w:r>
-        <w:t>DST_HANDLER="</w:t>
-      </w:r>
-      <w:r>
-        <w:t xml:space="preserve">&lt;ERC20Handler Contract Address on </w:t>
-      </w:r>
-      <w:r>
-        <w:t>Avalanche c-chain</w:t>
-      </w:r>
-      <w:r>
-        <w:t>&gt;</w:t>
-      </w:r>
-      <w:r>
-        <w:t>"</w:t>
-      </w:r>
-    </w:p>
-    <w:p>
-      <w:pPr>
-        <w:pStyle w:val="ListParagraph"/>
-        <w:ind w:left="1080"/>
-      </w:pPr>
-      <w:r>
         <w:t>echo "{</w:t>
       </w:r>
     </w:p>
@@ -1262,9 +1389,11 @@
       <w:r>
         <w:t xml:space="preserve">      \"name\": \"</w:t>
       </w:r>
+      <w:proofErr w:type="spellStart"/>
       <w:r>
         <w:t>Binance</w:t>
       </w:r>
+      <w:proofErr w:type="spellEnd"/>
       <w:r>
         <w:t>\",</w:t>
       </w:r>
@@ -1275,7 +1404,15 @@
         <w:ind w:left="1080"/>
       </w:pPr>
       <w:r>
-        <w:t xml:space="preserve">      \"type\": \"ethereum\",</w:t>
+        <w:t xml:space="preserve">      \"type\": \"</w:t>
+      </w:r>
+      <w:proofErr w:type="spellStart"/>
+      <w:r>
+        <w:t>ethereum</w:t>
+      </w:r>
+      <w:proofErr w:type="spellEnd"/>
+      <w:r>
+        <w:t>\",</w:t>
       </w:r>
     </w:p>
     <w:p>
@@ -1296,10 +1433,7 @@
         <w:t xml:space="preserve">      \"endpoint\": \"wss://</w:t>
       </w:r>
       <w:r>
-        <w:t>bsc-ws-node.nariox.org:4</w:t>
-      </w:r>
-      <w:r>
-        <w:t>43</w:t>
+        <w:t>speedy-nodes-nyc.moralis.io/60ca04c0cc0a62bb55e61fe9/bsc/mainnet/ws</w:t>
       </w:r>
       <w:r>
         <w:t>\",</w:t>
@@ -1314,9 +1448,6 @@
         <w:t xml:space="preserve">      \"from\": \"$</w:t>
       </w:r>
       <w:r>
-        <w:t xml:space="preserve"> </w:t>
-      </w:r>
-      <w:r>
         <w:t>RELAY</w:t>
       </w:r>
       <w:r>
@@ -1356,25 +1487,49 @@
         <w:ind w:left="1080"/>
       </w:pPr>
       <w:r>
-        <w:t xml:space="preserve">        \"genericHandler\": \"$SRC_HANDLER\",</w:t>
-      </w:r>
-    </w:p>
-    <w:p>
-      <w:pPr>
-        <w:pStyle w:val="ListParagraph"/>
-        <w:ind w:left="1080"/>
-      </w:pPr>
-      <w:r>
-        <w:t xml:space="preserve">        \"gasLimit\": \"1000000\",</w:t>
-      </w:r>
-    </w:p>
-    <w:p>
-      <w:pPr>
-        <w:pStyle w:val="ListParagraph"/>
-        <w:ind w:left="1080"/>
-      </w:pPr>
-      <w:r>
-        <w:t xml:space="preserve">        \"maxGasPrice\": \"</w:t>
+        <w:t xml:space="preserve">        \"</w:t>
+      </w:r>
+      <w:proofErr w:type="spellStart"/>
+      <w:r>
+        <w:t>genericHandler</w:t>
+      </w:r>
+      <w:proofErr w:type="spellEnd"/>
+      <w:r>
+        <w:t>\": \"$SRC_HANDLER\",</w:t>
+      </w:r>
+    </w:p>
+    <w:p>
+      <w:pPr>
+        <w:pStyle w:val="ListParagraph"/>
+        <w:ind w:left="1080"/>
+      </w:pPr>
+      <w:r>
+        <w:t xml:space="preserve">        \"</w:t>
+      </w:r>
+      <w:proofErr w:type="spellStart"/>
+      <w:r>
+        <w:t>gasLimit</w:t>
+      </w:r>
+      <w:proofErr w:type="spellEnd"/>
+      <w:r>
+        <w:t>\": \"1000000\",</w:t>
+      </w:r>
+    </w:p>
+    <w:p>
+      <w:pPr>
+        <w:pStyle w:val="ListParagraph"/>
+        <w:ind w:left="1080"/>
+      </w:pPr>
+      <w:r>
+        <w:t xml:space="preserve">        \"</w:t>
+      </w:r>
+      <w:proofErr w:type="spellStart"/>
+      <w:r>
+        <w:t>maxGasPrice</w:t>
+      </w:r>
+      <w:proofErr w:type="spellEnd"/>
+      <w:r>
+        <w:t>\": \"</w:t>
       </w:r>
       <w:r>
         <w:t>23</w:t>
@@ -1425,7 +1580,15 @@
         <w:ind w:left="1080"/>
       </w:pPr>
       <w:r>
-        <w:t xml:space="preserve">      \"type\": \"ethereum\",</w:t>
+        <w:t xml:space="preserve">      \"type\": \"</w:t>
+      </w:r>
+      <w:proofErr w:type="spellStart"/>
+      <w:r>
+        <w:t>ethereum</w:t>
+      </w:r>
+      <w:proofErr w:type="spellEnd"/>
+      <w:r>
+        <w:t>\",</w:t>
       </w:r>
     </w:p>
     <w:p>
@@ -1443,7 +1606,47 @@
         <w:ind w:left="1080"/>
       </w:pPr>
       <w:r>
-        <w:t xml:space="preserve">      \"endpoint\": \"wss://api.avax.network/ext/bc/C/ws\",</w:t>
+        <w:t xml:space="preserve">      \"endpoint\": \"</w:t>
+      </w:r>
+      <w:proofErr w:type="spellStart"/>
+      <w:r>
+        <w:t>wss</w:t>
+      </w:r>
+      <w:proofErr w:type="spellEnd"/>
+      <w:r>
+        <w:t>://</w:t>
+      </w:r>
+      <w:proofErr w:type="spellStart"/>
+      <w:r>
+        <w:t>api.avax.network</w:t>
+      </w:r>
+      <w:proofErr w:type="spellEnd"/>
+      <w:r>
+        <w:t>/</w:t>
+      </w:r>
+      <w:proofErr w:type="spellStart"/>
+      <w:r>
+        <w:t>ext</w:t>
+      </w:r>
+      <w:proofErr w:type="spellEnd"/>
+      <w:r>
+        <w:t>/</w:t>
+      </w:r>
+      <w:proofErr w:type="spellStart"/>
+      <w:r>
+        <w:t>bc</w:t>
+      </w:r>
+      <w:proofErr w:type="spellEnd"/>
+      <w:r>
+        <w:t>/C/</w:t>
+      </w:r>
+      <w:proofErr w:type="spellStart"/>
+      <w:r>
+        <w:t>ws</w:t>
+      </w:r>
+      <w:proofErr w:type="spellEnd"/>
+      <w:r>
+        <w:t>\",</w:t>
       </w:r>
     </w:p>
     <w:p>
@@ -1455,9 +1658,6 @@
         <w:t xml:space="preserve">      \"from\": \"$</w:t>
       </w:r>
       <w:r>
-        <w:t xml:space="preserve"> </w:t>
-      </w:r>
-      <w:r>
         <w:t>RELAY</w:t>
       </w:r>
       <w:r>
@@ -1497,25 +1697,49 @@
         <w:ind w:left="1080"/>
       </w:pPr>
       <w:r>
-        <w:t xml:space="preserve">        \"genericHandler\": \"$DST_HANDLER\",</w:t>
-      </w:r>
-    </w:p>
-    <w:p>
-      <w:pPr>
-        <w:pStyle w:val="ListParagraph"/>
-        <w:ind w:left="1080"/>
-      </w:pPr>
-      <w:r>
-        <w:t xml:space="preserve">        \"gasLimit\": \"1000000\",</w:t>
-      </w:r>
-    </w:p>
-    <w:p>
-      <w:pPr>
-        <w:pStyle w:val="ListParagraph"/>
-        <w:ind w:left="1080"/>
-      </w:pPr>
-      <w:r>
-        <w:t xml:space="preserve">        \"maxGasPrice\": \"</w:t>
+        <w:t xml:space="preserve">        \"</w:t>
+      </w:r>
+      <w:proofErr w:type="spellStart"/>
+      <w:r>
+        <w:t>genericHandler</w:t>
+      </w:r>
+      <w:proofErr w:type="spellEnd"/>
+      <w:r>
+        <w:t>\": \"$DST_HANDLER\",</w:t>
+      </w:r>
+    </w:p>
+    <w:p>
+      <w:pPr>
+        <w:pStyle w:val="ListParagraph"/>
+        <w:ind w:left="1080"/>
+      </w:pPr>
+      <w:r>
+        <w:t xml:space="preserve">        \"</w:t>
+      </w:r>
+      <w:proofErr w:type="spellStart"/>
+      <w:r>
+        <w:t>gasLimit</w:t>
+      </w:r>
+      <w:proofErr w:type="spellEnd"/>
+      <w:r>
+        <w:t>\": \"1000000\",</w:t>
+      </w:r>
+    </w:p>
+    <w:p>
+      <w:pPr>
+        <w:pStyle w:val="ListParagraph"/>
+        <w:ind w:left="1080"/>
+      </w:pPr>
+      <w:r>
+        <w:t xml:space="preserve">        \"</w:t>
+      </w:r>
+      <w:proofErr w:type="spellStart"/>
+      <w:r>
+        <w:t>maxGasPrice</w:t>
+      </w:r>
+      <w:proofErr w:type="spellEnd"/>
+      <w:r>
+        <w:t>\": \"</w:t>
       </w:r>
       <w:r>
         <w:t>23</w:t>
@@ -1559,11 +1783,11 @@
       <w:r>
         <w:t xml:space="preserve">}" &gt;&gt; </w:t>
       </w:r>
-      <w:proofErr w:type="gramStart"/>
+      <w:proofErr w:type="spellStart"/>
       <w:r>
         <w:t>config.json</w:t>
       </w:r>
-      <w:proofErr w:type="gramEnd"/>
+      <w:proofErr w:type="spellEnd"/>
     </w:p>
     <w:p>
       <w:pPr>
@@ -1580,25 +1804,40 @@
         </w:numPr>
       </w:pPr>
       <w:r>
-        <w:t>Run “chmod 777 run.sh” and launch “run.sh”</w:t>
-      </w:r>
-      <w:r>
-        <w:t xml:space="preserve"> </w:t>
-      </w:r>
-      <w:proofErr w:type="gramStart"/>
-      <w:r>
-        <w:t xml:space="preserve">on </w:t>
-      </w:r>
-      <w:r>
-        <w:t xml:space="preserve"> </w:t>
-      </w:r>
-      <w:r>
-        <w:t>“</w:t>
-      </w:r>
-      <w:proofErr w:type="gramEnd"/>
-      <w:r>
-        <w:t>/work/chainbridge-deploy/cb-sol-cli/chainbridge</w:t>
-      </w:r>
+        <w:t>Run “</w:t>
+      </w:r>
+      <w:proofErr w:type="spellStart"/>
+      <w:r>
+        <w:t>chmod</w:t>
+      </w:r>
+      <w:proofErr w:type="spellEnd"/>
+      <w:r>
+        <w:t xml:space="preserve"> 777 run.sh” and launch “run.sh”</w:t>
+      </w:r>
+      <w:r>
+        <w:t xml:space="preserve"> on  “/work/</w:t>
+      </w:r>
+      <w:proofErr w:type="spellStart"/>
+      <w:r>
+        <w:t>chainbridge</w:t>
+      </w:r>
+      <w:proofErr w:type="spellEnd"/>
+      <w:r>
+        <w:t>-deploy/</w:t>
+      </w:r>
+      <w:proofErr w:type="spellStart"/>
+      <w:r>
+        <w:t>cb</w:t>
+      </w:r>
+      <w:proofErr w:type="spellEnd"/>
+      <w:r>
+        <w:t>-sol-cli/</w:t>
+      </w:r>
+      <w:proofErr w:type="spellStart"/>
+      <w:r>
+        <w:t>chainbridge</w:t>
+      </w:r>
+      <w:proofErr w:type="spellEnd"/>
       <w:r>
         <w:t>”</w:t>
       </w:r>
@@ -1621,23 +1860,23 @@
         <w:ind w:left="1080"/>
       </w:pPr>
       <w:r>
-        <w:t>PK</w:t>
-      </w:r>
-      <w:proofErr w:type="gramStart"/>
-      <w:r>
-        <w:t>=”&lt;</w:t>
-      </w:r>
-      <w:proofErr w:type="gramEnd"/>
-      <w:r>
-        <w:t xml:space="preserve">Relayer wallet Private key&gt;” </w:t>
-      </w:r>
-    </w:p>
-    <w:p>
-      <w:pPr>
-        <w:pStyle w:val="ListParagraph"/>
-        <w:ind w:left="1080"/>
-      </w:pPr>
-      <w:proofErr w:type="gramStart"/>
+        <w:lastRenderedPageBreak/>
+        <w:t>PK=”&lt;</w:t>
+      </w:r>
+      <w:proofErr w:type="spellStart"/>
+      <w:r>
+        <w:t>Relayer</w:t>
+      </w:r>
+      <w:proofErr w:type="spellEnd"/>
+      <w:r>
+        <w:t xml:space="preserve"> wallet Private key&gt;” </w:t>
+      </w:r>
+    </w:p>
+    <w:p>
+      <w:pPr>
+        <w:pStyle w:val="ListParagraph"/>
+        <w:ind w:left="1080"/>
+      </w:pPr>
       <w:r>
         <w:rPr>
           <w:rFonts w:ascii="Consolas" w:hAnsi="Consolas"/>
@@ -1646,10 +1885,9 @@
           <w:szCs w:val="20"/>
           <w:shd w:val="clear" w:color="auto" w:fill="F5F5F5"/>
         </w:rPr>
-        <w:lastRenderedPageBreak/>
-        <w:t>./</w:t>
-      </w:r>
-      <w:proofErr w:type="gramEnd"/>
+        <w:t>./build/</w:t>
+      </w:r>
+      <w:proofErr w:type="spellStart"/>
       <w:r>
         <w:rPr>
           <w:rFonts w:ascii="Consolas" w:hAnsi="Consolas"/>
@@ -1658,7 +1896,40 @@
           <w:szCs w:val="20"/>
           <w:shd w:val="clear" w:color="auto" w:fill="F5F5F5"/>
         </w:rPr>
-        <w:t xml:space="preserve">build/chainbridge accounts import --privateKey </w:t>
+        <w:t>chainbridge</w:t>
+      </w:r>
+      <w:proofErr w:type="spellEnd"/>
+      <w:r>
+        <w:rPr>
+          <w:rFonts w:ascii="Consolas" w:hAnsi="Consolas"/>
+          <w:color w:val="36464E"/>
+          <w:sz w:val="20"/>
+          <w:szCs w:val="20"/>
+          <w:shd w:val="clear" w:color="auto" w:fill="F5F5F5"/>
+        </w:rPr>
+        <w:t xml:space="preserve"> accounts import --</w:t>
+      </w:r>
+      <w:proofErr w:type="spellStart"/>
+      <w:r>
+        <w:rPr>
+          <w:rFonts w:ascii="Consolas" w:hAnsi="Consolas"/>
+          <w:color w:val="36464E"/>
+          <w:sz w:val="20"/>
+          <w:szCs w:val="20"/>
+          <w:shd w:val="clear" w:color="auto" w:fill="F5F5F5"/>
+        </w:rPr>
+        <w:t>privateKey</w:t>
+      </w:r>
+      <w:proofErr w:type="spellEnd"/>
+      <w:r>
+        <w:rPr>
+          <w:rFonts w:ascii="Consolas" w:hAnsi="Consolas"/>
+          <w:color w:val="36464E"/>
+          <w:sz w:val="20"/>
+          <w:szCs w:val="20"/>
+          <w:shd w:val="clear" w:color="auto" w:fill="F5F5F5"/>
+        </w:rPr>
+        <w:t xml:space="preserve"> </w:t>
       </w:r>
       <w:r>
         <w:rPr>
@@ -1676,7 +1947,6 @@
         <w:pStyle w:val="ListParagraph"/>
         <w:ind w:left="1080"/>
       </w:pPr>
-      <w:proofErr w:type="gramStart"/>
       <w:r>
         <w:rPr>
           <w:rFonts w:ascii="Consolas" w:hAnsi="Consolas"/>
@@ -1685,9 +1955,9 @@
           <w:szCs w:val="20"/>
           <w:shd w:val="clear" w:color="auto" w:fill="F5F5F5"/>
         </w:rPr>
-        <w:t>./</w:t>
-      </w:r>
-      <w:proofErr w:type="gramEnd"/>
+        <w:t>./build/</w:t>
+      </w:r>
+      <w:proofErr w:type="spellStart"/>
       <w:r>
         <w:rPr>
           <w:rFonts w:ascii="Consolas" w:hAnsi="Consolas"/>
@@ -1696,7 +1966,40 @@
           <w:szCs w:val="20"/>
           <w:shd w:val="clear" w:color="auto" w:fill="F5F5F5"/>
         </w:rPr>
-        <w:t xml:space="preserve">build/chainbridge --config config.json --verbosity trace </w:t>
+        <w:t>chainbridge</w:t>
+      </w:r>
+      <w:proofErr w:type="spellEnd"/>
+      <w:r>
+        <w:rPr>
+          <w:rFonts w:ascii="Consolas" w:hAnsi="Consolas"/>
+          <w:color w:val="36464E"/>
+          <w:sz w:val="20"/>
+          <w:szCs w:val="20"/>
+          <w:shd w:val="clear" w:color="auto" w:fill="F5F5F5"/>
+        </w:rPr>
+        <w:t xml:space="preserve"> --config </w:t>
+      </w:r>
+      <w:proofErr w:type="spellStart"/>
+      <w:r>
+        <w:rPr>
+          <w:rFonts w:ascii="Consolas" w:hAnsi="Consolas"/>
+          <w:color w:val="36464E"/>
+          <w:sz w:val="20"/>
+          <w:szCs w:val="20"/>
+          <w:shd w:val="clear" w:color="auto" w:fill="F5F5F5"/>
+        </w:rPr>
+        <w:t>config.json</w:t>
+      </w:r>
+      <w:proofErr w:type="spellEnd"/>
+      <w:r>
+        <w:rPr>
+          <w:rFonts w:ascii="Consolas" w:hAnsi="Consolas"/>
+          <w:color w:val="36464E"/>
+          <w:sz w:val="20"/>
+          <w:szCs w:val="20"/>
+          <w:shd w:val="clear" w:color="auto" w:fill="F5F5F5"/>
+        </w:rPr>
+        <w:t xml:space="preserve"> --verbosity trace </w:t>
       </w:r>
       <w:r>
         <w:rPr>

</xml_diff>